<commit_message>
Minor updates after review
Corrected minor errors after having the documentation reviewed.
Added CAD files in STEP and Fusion 360 formats.
</commit_message>
<xml_diff>
--- a/Documentation/Working_Documents/Light_Touch_Switch_Design_Rationale.docx
+++ b/Documentation/Working_Documents/Light_Touch_Switch_Design_Rationale.docx
@@ -813,7 +813,7 @@
                 <w:noProof/>
                 <w:webHidden/>
               </w:rPr>
-              <w:t>4</w:t>
+              <w:t>5</w:t>
             </w:r>
             <w:r>
               <w:rPr>
@@ -1093,7 +1093,7 @@
                 <w:noProof/>
                 <w:webHidden/>
               </w:rPr>
-              <w:t>6</w:t>
+              <w:t>7</w:t>
             </w:r>
             <w:r>
               <w:rPr>
@@ -2078,7 +2078,7 @@
                 <w:noProof/>
                 <w:webHidden/>
               </w:rPr>
-              <w:t>12</w:t>
+              <w:t>13</w:t>
             </w:r>
             <w:r>
               <w:rPr>
@@ -2287,7 +2287,7 @@
                 <w:noProof/>
                 <w:webHidden/>
               </w:rPr>
-              <w:t>13</w:t>
+              <w:t>14</w:t>
             </w:r>
             <w:r>
               <w:rPr>
@@ -2864,41 +2864,35 @@
         <w:rPr>
           <w:lang w:val="en-US"/>
         </w:rPr>
-        <w:t xml:space="preserve">A Google search for small, low-force assistive switches was conducted in </w:t>
-      </w:r>
-      <w:proofErr w:type="gramStart"/>
+        <w:t xml:space="preserve">A Google search for small, low-force assistive switches was conducted in June, 2024 to </w:t>
+      </w:r>
       <w:r>
         <w:rPr>
           <w:lang w:val="en-US"/>
         </w:rPr>
-        <w:t>June,</w:t>
-      </w:r>
-      <w:proofErr w:type="gramEnd"/>
-      <w:r>
+        <w:t>find options for assistive switches similar to the Light Touch Switch.</w:t>
+      </w:r>
+    </w:p>
+    <w:p>
+      <w:pPr>
         <w:rPr>
           <w:lang w:val="en-US"/>
         </w:rPr>
-        <w:t xml:space="preserve"> 2024 to </w:t>
-      </w:r>
-      <w:r>
+      </w:pPr>
+    </w:p>
+    <w:p>
+      <w:pPr>
+        <w:pStyle w:val="Heading2"/>
         <w:rPr>
           <w:lang w:val="en-US"/>
         </w:rPr>
-        <w:t>find options for assistive switches similar to the Light Touch Switch.</w:t>
-      </w:r>
-    </w:p>
-    <w:p>
-      <w:pPr>
-        <w:pStyle w:val="Heading2"/>
+      </w:pPr>
+      <w:bookmarkStart w:id="8" w:name="_Toc170392773"/>
+      <w:r>
         <w:rPr>
           <w:lang w:val="en-US"/>
         </w:rPr>
-      </w:pPr>
-      <w:bookmarkStart w:id="8" w:name="_Toc170392773"/>
-      <w:r>
-        <w:rPr>
-          <w:lang w:val="en-US"/>
-        </w:rPr>
+        <w:lastRenderedPageBreak/>
         <w:t>Commercially Available Options</w:t>
       </w:r>
       <w:bookmarkEnd w:id="8"/>
@@ -2935,7 +2929,6 @@
         <w:rPr>
           <w:lang w:val="en-US"/>
         </w:rPr>
-        <w:lastRenderedPageBreak/>
         <w:t>Able</w:t>
       </w:r>
       <w:r>
@@ -3312,13 +3305,8 @@
               </w:numPr>
             </w:pPr>
             <w:r>
-              <w:t xml:space="preserve">Uses 3.5 mm mono </w:t>
-            </w:r>
-            <w:proofErr w:type="gramStart"/>
-            <w:r>
-              <w:t>cable</w:t>
-            </w:r>
-            <w:proofErr w:type="gramEnd"/>
+              <w:t>Uses 3.5 mm mono cable</w:t>
+            </w:r>
           </w:p>
           <w:p>
             <w:pPr>
@@ -3369,13 +3357,8 @@
         </w:numPr>
       </w:pPr>
       <w:r>
-        <w:t xml:space="preserve">Size and shape are useful for mounting multiple switches close </w:t>
-      </w:r>
-      <w:proofErr w:type="gramStart"/>
-      <w:r>
-        <w:t>together</w:t>
-      </w:r>
-      <w:proofErr w:type="gramEnd"/>
+        <w:t>Size and shape are useful for mounting multiple switches close together</w:t>
+      </w:r>
     </w:p>
     <w:p>
       <w:pPr>
@@ -3570,6 +3553,7 @@
         <w:rPr>
           <w:noProof/>
         </w:rPr>
+        <w:lastRenderedPageBreak/>
         <w:drawing>
           <wp:inline distT="0" distB="0" distL="0" distR="0" wp14:anchorId="40AB23B1" wp14:editId="183C6CB8">
             <wp:extent cx="1781175" cy="1781175"/>
@@ -3630,7 +3614,6 @@
         <w:rPr>
           <w:lang w:val="en-US"/>
         </w:rPr>
-        <w:lastRenderedPageBreak/>
         <w:t xml:space="preserve">The </w:t>
       </w:r>
       <w:r>
@@ -3748,13 +3731,8 @@
               </w:numPr>
             </w:pPr>
             <w:r>
-              <w:t xml:space="preserve">Uses 3.5 mm mono </w:t>
-            </w:r>
-            <w:proofErr w:type="gramStart"/>
-            <w:r>
-              <w:t>cable</w:t>
-            </w:r>
-            <w:proofErr w:type="gramEnd"/>
+              <w:t>Uses 3.5 mm mono cable</w:t>
+            </w:r>
           </w:p>
           <w:p>
             <w:pPr>
@@ -3805,13 +3783,8 @@
         </w:numPr>
       </w:pPr>
       <w:r>
-        <w:t xml:space="preserve">Size and shape are useful for mounting multiple switches close </w:t>
-      </w:r>
-      <w:proofErr w:type="gramStart"/>
-      <w:r>
-        <w:t>together</w:t>
-      </w:r>
-      <w:proofErr w:type="gramEnd"/>
+        <w:t>Size and shape are useful for mounting multiple switches close together</w:t>
+      </w:r>
     </w:p>
     <w:p>
       <w:pPr>
@@ -4082,27 +4055,13 @@
         <w:rPr>
           <w:lang w:val="en-US"/>
         </w:rPr>
-        <w:t>-1/</w:t>
-      </w:r>
-      <w:proofErr w:type="gramStart"/>
+        <w:t>-1/4</w:t>
+      </w:r>
       <w:r>
         <w:rPr>
           <w:lang w:val="en-US"/>
         </w:rPr>
-        <w:t>4</w:t>
-      </w:r>
-      <w:r>
-        <w:rPr>
-          <w:lang w:val="en-US"/>
-        </w:rPr>
-        <w:t xml:space="preserve"> inch</w:t>
-      </w:r>
-      <w:proofErr w:type="gramEnd"/>
-      <w:r>
-        <w:rPr>
-          <w:lang w:val="en-US"/>
-        </w:rPr>
-        <w:t xml:space="preserve"> diameter), low-force (</w:t>
+        <w:t xml:space="preserve"> inch diameter), low-force (</w:t>
       </w:r>
       <w:r>
         <w:rPr>
@@ -4183,6 +4142,7 @@
               </w:numPr>
             </w:pPr>
             <w:r>
+              <w:lastRenderedPageBreak/>
               <w:t>Low force</w:t>
             </w:r>
           </w:p>
@@ -4195,13 +4155,8 @@
               </w:numPr>
             </w:pPr>
             <w:r>
-              <w:t xml:space="preserve">Uses 3.5 mm mono </w:t>
-            </w:r>
-            <w:proofErr w:type="gramStart"/>
-            <w:r>
-              <w:t>cable</w:t>
-            </w:r>
-            <w:proofErr w:type="gramEnd"/>
+              <w:t>Uses 3.5 mm mono cable</w:t>
+            </w:r>
           </w:p>
           <w:p>
             <w:pPr>
@@ -4252,13 +4207,8 @@
         </w:numPr>
       </w:pPr>
       <w:r>
-        <w:t xml:space="preserve">Size and shape are useful for mounting multiple switches close </w:t>
-      </w:r>
-      <w:proofErr w:type="gramStart"/>
-      <w:r>
-        <w:t>together</w:t>
-      </w:r>
-      <w:proofErr w:type="gramEnd"/>
+        <w:t>Size and shape are useful for mounting multiple switches close together</w:t>
+      </w:r>
     </w:p>
     <w:p>
       <w:pPr>
@@ -4287,7 +4237,6 @@
         <w:rPr>
           <w:lang w:val="en-US"/>
         </w:rPr>
-        <w:lastRenderedPageBreak/>
         <w:t>Crafty Button Switch</w:t>
       </w:r>
       <w:bookmarkEnd w:id="13"/>
@@ -4759,13 +4708,8 @@
         <w:t xml:space="preserve">Using three switches to hold up and stabilize the </w:t>
       </w:r>
       <w:r>
-        <w:t xml:space="preserve">switch cap is an interesting </w:t>
-      </w:r>
-      <w:proofErr w:type="gramStart"/>
-      <w:r>
-        <w:t>idea</w:t>
-      </w:r>
-      <w:proofErr w:type="gramEnd"/>
+        <w:t>switch cap is an interesting idea</w:t>
+      </w:r>
     </w:p>
     <w:p>
       <w:pPr>
@@ -4919,6 +4863,7 @@
                 <w:b/>
                 <w:bCs/>
               </w:rPr>
+              <w:lastRenderedPageBreak/>
               <w:t>License</w:t>
             </w:r>
           </w:p>
@@ -5010,7 +4955,6 @@
         <w:rPr>
           <w:noProof/>
         </w:rPr>
-        <w:lastRenderedPageBreak/>
         <w:drawing>
           <wp:inline distT="0" distB="0" distL="0" distR="0" wp14:anchorId="07B13DA0" wp14:editId="5F63F608">
             <wp:extent cx="2401498" cy="1762125"/>
@@ -5489,7 +5433,7 @@
           <w:noProof/>
         </w:rPr>
         <w:drawing>
-          <wp:inline distT="0" distB="0" distL="0" distR="0" wp14:anchorId="47C9BDCD" wp14:editId="4B0E3C43">
+          <wp:inline distT="0" distB="0" distL="0" distR="0" wp14:anchorId="47C9BDCD" wp14:editId="7AEE15AF">
             <wp:extent cx="2152650" cy="1615497"/>
             <wp:effectExtent l="0" t="0" r="0" b="3810"/>
             <wp:docPr id="1784770611" name="Picture 7" descr="Picture of two MMC60 switches. One has a green top and one has a yellow top. They are pictured next to a Microsoft Xbox Adaptive Controller."/>
@@ -5548,6 +5492,7 @@
         <w:rPr>
           <w:lang w:val="en-US"/>
         </w:rPr>
+        <w:lastRenderedPageBreak/>
         <w:t>A 3D printed assistive switch that uses a limit switch (153gf) and includes a mono jack for plugging in 3.5 mm mono cables.</w:t>
       </w:r>
     </w:p>
@@ -5578,7 +5523,6 @@
                 <w:b/>
                 <w:bCs/>
               </w:rPr>
-              <w:lastRenderedPageBreak/>
               <w:t>Requirements Met</w:t>
             </w:r>
           </w:p>
@@ -5682,13 +5626,8 @@
         </w:numPr>
       </w:pPr>
       <w:r>
-        <w:t xml:space="preserve">3D printed flexure piece to hold the cap and activate the </w:t>
-      </w:r>
-      <w:proofErr w:type="gramStart"/>
-      <w:r>
-        <w:t>switch</w:t>
-      </w:r>
-      <w:proofErr w:type="gramEnd"/>
+        <w:t>3D printed flexure piece to hold the cap and activate the switch</w:t>
+      </w:r>
     </w:p>
     <w:p>
       <w:pPr>
@@ -6040,15 +5979,7 @@
         <w:t>The original design calls f</w:t>
       </w:r>
       <w:r>
-        <w:t xml:space="preserve">or cutting a 3 mm carbon rod to length for the </w:t>
-      </w:r>
-      <w:proofErr w:type="gramStart"/>
-      <w:r>
-        <w:t>pin, or</w:t>
-      </w:r>
-      <w:proofErr w:type="gramEnd"/>
-      <w:r>
-        <w:t xml:space="preserve"> using an M3 screw.</w:t>
+        <w:t>or cutting a 3 mm carbon rod to length for the pin, or using an M3 screw.</w:t>
       </w:r>
     </w:p>
     <w:p>
@@ -6339,13 +6270,8 @@
         </w:numPr>
       </w:pPr>
       <w:r>
-        <w:t xml:space="preserve">Add texture to the button </w:t>
-      </w:r>
-      <w:proofErr w:type="gramStart"/>
-      <w:r>
-        <w:t>top</w:t>
-      </w:r>
-      <w:proofErr w:type="gramEnd"/>
+        <w:t>Add texture to the button top</w:t>
+      </w:r>
     </w:p>
     <w:p>
       <w:pPr>
@@ -6356,13 +6282,8 @@
         </w:numPr>
       </w:pPr>
       <w:r>
-        <w:t xml:space="preserve">Modify the pin holes in the base to increase </w:t>
-      </w:r>
-      <w:proofErr w:type="gramStart"/>
-      <w:r>
-        <w:t>printability</w:t>
-      </w:r>
-      <w:proofErr w:type="gramEnd"/>
+        <w:t>Modify the pin holes in the base to increase printability</w:t>
+      </w:r>
     </w:p>
     <w:p>
       <w:pPr>
@@ -6376,13 +6297,8 @@
         <w:t>Modify the base to reduce print material and</w:t>
       </w:r>
       <w:r>
-        <w:t xml:space="preserve"> increase tolerance for error in </w:t>
-      </w:r>
-      <w:proofErr w:type="gramStart"/>
-      <w:r>
-        <w:t>making</w:t>
-      </w:r>
-      <w:proofErr w:type="gramEnd"/>
+        <w:t xml:space="preserve"> increase tolerance for error in making</w:t>
+      </w:r>
     </w:p>
     <w:p>
       <w:pPr>
@@ -6405,13 +6321,8 @@
         </w:numPr>
       </w:pPr>
       <w:r>
-        <w:t xml:space="preserve">Create a 3D printed </w:t>
-      </w:r>
-      <w:proofErr w:type="gramStart"/>
-      <w:r>
-        <w:t>pin</w:t>
-      </w:r>
-      <w:proofErr w:type="gramEnd"/>
+        <w:t>Create a 3D printed pin</w:t>
+      </w:r>
     </w:p>
     <w:p>
       <w:r>
@@ -9536,6 +9447,15 @@
 </file>
 
 <file path=customXml/item1.xml><?xml version="1.0" encoding="utf-8"?>
+<?mso-contentType ?>
+<FormTemplates xmlns="http://schemas.microsoft.com/sharepoint/v3/contenttype/forms">
+  <Display>DocumentLibraryForm</Display>
+  <Edit>DocumentLibraryForm</Edit>
+  <New>DocumentLibraryForm</New>
+</FormTemplates>
+</file>
+
+<file path=customXml/item2.xml><?xml version="1.0" encoding="utf-8"?>
 <p:properties xmlns:p="http://schemas.microsoft.com/office/2006/metadata/properties" xmlns:xsi="http://www.w3.org/2001/XMLSchema-instance" xmlns:pc="http://schemas.microsoft.com/office/infopath/2007/PartnerControls">
   <documentManagement>
     <TaxCatchAll xmlns="72c39c84-b0a3-45a2-a38c-ff46bb47f11f" xsi:nil="true"/>
@@ -9546,16 +9466,11 @@
 </p:properties>
 </file>
 
-<file path=customXml/item2.xml><?xml version="1.0" encoding="utf-8"?>
-<?mso-contentType ?>
-<FormTemplates xmlns="http://schemas.microsoft.com/sharepoint/v3/contenttype/forms">
-  <Display>DocumentLibraryForm</Display>
-  <Edit>DocumentLibraryForm</Edit>
-  <New>DocumentLibraryForm</New>
-</FormTemplates>
+<file path=customXml/item3.xml><?xml version="1.0" encoding="utf-8"?>
+<b:Sources xmlns:b="http://schemas.openxmlformats.org/officeDocument/2006/bibliography" xmlns="http://schemas.openxmlformats.org/officeDocument/2006/bibliography" SelectedStyle="\APASixthEditionOfficeOnline.xsl" StyleName="APA" Version="6"/>
 </file>
 
-<file path=customXml/item3.xml><?xml version="1.0" encoding="utf-8"?>
+<file path=customXml/item4.xml><?xml version="1.0" encoding="utf-8"?>
 <ct:contentTypeSchema xmlns:ct="http://schemas.microsoft.com/office/2006/metadata/contentType" xmlns:ma="http://schemas.microsoft.com/office/2006/metadata/properties/metaAttributes" ct:_="" ma:_="" ma:contentTypeName="Document" ma:contentTypeID="0x010100B51EC7ECFAC78D4E8EF6CBAFFF0B3505" ma:contentTypeVersion="18" ma:contentTypeDescription="Create a new document." ma:contentTypeScope="" ma:versionID="c16a8de1b3ad07fcfe40131daee80152">
   <xsd:schema xmlns:xsd="http://www.w3.org/2001/XMLSchema" xmlns:xs="http://www.w3.org/2001/XMLSchema" xmlns:p="http://schemas.microsoft.com/office/2006/metadata/properties" xmlns:ns2="cf9f6c1f-8ad0-4eb8-bb2b-fb0b622a341e" xmlns:ns3="72c39c84-b0a3-45a2-a38c-ff46bb47f11f" targetNamespace="http://schemas.microsoft.com/office/2006/metadata/properties" ma:root="true" ma:fieldsID="85720a748046338a72a4f25fe522aa39" ns2:_="" ns3:_="">
     <xsd:import namespace="cf9f6c1f-8ad0-4eb8-bb2b-fb0b622a341e"/>
@@ -9804,11 +9719,15 @@
 </ct:contentTypeSchema>
 </file>
 
-<file path=customXml/item4.xml><?xml version="1.0" encoding="utf-8"?>
-<b:Sources xmlns:b="http://schemas.openxmlformats.org/officeDocument/2006/bibliography" xmlns="http://schemas.openxmlformats.org/officeDocument/2006/bibliography" SelectedStyle="\APASixthEditionOfficeOnline.xsl" StyleName="APA" Version="6"/>
+<file path=customXml/itemProps1.xml><?xml version="1.0" encoding="utf-8"?>
+<ds:datastoreItem xmlns:ds="http://schemas.openxmlformats.org/officeDocument/2006/customXml" ds:itemID="{6F0D11E1-4A7D-4AF9-A456-A7E3E7138860}">
+  <ds:schemaRefs>
+    <ds:schemaRef ds:uri="http://schemas.microsoft.com/sharepoint/v3/contenttype/forms"/>
+  </ds:schemaRefs>
+</ds:datastoreItem>
 </file>
 
-<file path=customXml/itemProps1.xml><?xml version="1.0" encoding="utf-8"?>
+<file path=customXml/itemProps2.xml><?xml version="1.0" encoding="utf-8"?>
 <ds:datastoreItem xmlns:ds="http://schemas.openxmlformats.org/officeDocument/2006/customXml" ds:itemID="{5B2B891A-58C0-4D69-B3C8-73525E787E48}">
   <ds:schemaRefs>
     <ds:schemaRef ds:uri="http://schemas.microsoft.com/office/2006/metadata/properties"/>
@@ -9819,15 +9738,15 @@
 </ds:datastoreItem>
 </file>
 
-<file path=customXml/itemProps2.xml><?xml version="1.0" encoding="utf-8"?>
-<ds:datastoreItem xmlns:ds="http://schemas.openxmlformats.org/officeDocument/2006/customXml" ds:itemID="{6F0D11E1-4A7D-4AF9-A456-A7E3E7138860}">
+<file path=customXml/itemProps3.xml><?xml version="1.0" encoding="utf-8"?>
+<ds:datastoreItem xmlns:ds="http://schemas.openxmlformats.org/officeDocument/2006/customXml" ds:itemID="{13572229-D031-43ED-8F0C-E1EBE9F1AD81}">
   <ds:schemaRefs>
-    <ds:schemaRef ds:uri="http://schemas.microsoft.com/sharepoint/v3/contenttype/forms"/>
+    <ds:schemaRef ds:uri="http://schemas.openxmlformats.org/officeDocument/2006/bibliography"/>
   </ds:schemaRefs>
 </ds:datastoreItem>
 </file>
 
-<file path=customXml/itemProps3.xml><?xml version="1.0" encoding="utf-8"?>
+<file path=customXml/itemProps4.xml><?xml version="1.0" encoding="utf-8"?>
 <ds:datastoreItem xmlns:ds="http://schemas.openxmlformats.org/officeDocument/2006/customXml" ds:itemID="{419823AE-E6D3-4323-9948-A31C75A92019}">
   <ds:schemaRefs>
     <ds:schemaRef ds:uri="http://schemas.microsoft.com/office/2006/metadata/contentType"/>
@@ -9844,12 +9763,4 @@
     <ds:schemaRef ds:uri="http://schemas.microsoft.com/internal/obd"/>
   </ds:schemaRefs>
 </ds:datastoreItem>
-</file>
-
-<file path=customXml/itemProps4.xml><?xml version="1.0" encoding="utf-8"?>
-<ds:datastoreItem xmlns:ds="http://schemas.openxmlformats.org/officeDocument/2006/customXml" ds:itemID="{13572229-D031-43ED-8F0C-E1EBE9F1AD81}">
-  <ds:schemaRefs>
-    <ds:schemaRef ds:uri="http://schemas.openxmlformats.org/officeDocument/2006/bibliography"/>
-  </ds:schemaRefs>
-</ds:datastoreItem>
 </file>
</xml_diff>